<commit_message>
Update Marketing KPI Analysis – Project Documentation.docx
</commit_message>
<xml_diff>
--- a/report/Marketing KPI Analysis – Project Documentation.docx
+++ b/report/Marketing KPI Analysis – Project Documentation.docx
@@ -313,6 +313,7 @@
           </w:tcPr>
           <w:p>
             <w:r>
+              <w:lastRenderedPageBreak/>
               <w:t>Client</w:t>
             </w:r>
           </w:p>
@@ -1313,6 +1314,7 @@
                 <w:b/>
                 <w:bCs/>
               </w:rPr>
+              <w:lastRenderedPageBreak/>
               <w:t>KPI</w:t>
             </w:r>
           </w:p>
@@ -2256,6 +2258,7 @@
         <w:pStyle w:val="Heading2"/>
       </w:pPr>
       <w:r>
+        <w:lastRenderedPageBreak/>
         <w:t>5.2 Random Forest Regressor – Feature Importance</w:t>
       </w:r>
     </w:p>
@@ -2439,6 +2442,7 @@
           <w:noProof/>
           <w:lang w:val="de-DE"/>
         </w:rPr>
+        <w:lastRenderedPageBreak/>
         <w:drawing>
           <wp:inline distT="0" distB="0" distL="0" distR="0" wp14:anchorId="58C74D0D" wp14:editId="5DB33AF1">
             <wp:extent cx="5486400" cy="3398520"/>
@@ -2621,7 +2625,14 @@
         <w:rPr>
           <w:lang w:val="en-GB"/>
         </w:rPr>
-        <w:t xml:space="preserve"> how much each individual feature contributes to the model’s prediction — not just globally, but also locally for each observation. This makes SHAP a transparent tool for interpreting model </w:t>
+        <w:t xml:space="preserve"> how much each individual feature contributes to the model’s prediction — not just globally, but also locally for each observation. This </w:t>
+      </w:r>
+      <w:r>
+        <w:rPr>
+          <w:lang w:val="en-GB"/>
+        </w:rPr>
+        <w:lastRenderedPageBreak/>
+        <w:t xml:space="preserve">makes SHAP a transparent tool for interpreting model </w:t>
       </w:r>
       <w:proofErr w:type="spellStart"/>
       <w:r>
@@ -2834,6 +2845,7 @@
         <w:rPr>
           <w:lang w:val="en-GB"/>
         </w:rPr>
+        <w:lastRenderedPageBreak/>
         <w:t>This summary plot visualizes the impact of each feature on the model's prediction.</w:t>
       </w:r>
     </w:p>
@@ -3109,6 +3121,7 @@
         <w:rPr>
           <w:lang w:val="en-GB"/>
         </w:rPr>
+        <w:lastRenderedPageBreak/>
         <w:t>Both methods produced a similar ranking of the most important features. However, SHAP has major advantages because it shows exactly how much each KPI contributes, both to the model overall and to each individual campaign.</w:t>
       </w:r>
     </w:p>
@@ -4115,6 +4128,7 @@
         <w:rPr>
           <w:lang w:val="en-GB"/>
         </w:rPr>
+        <w:lastRenderedPageBreak/>
         <w:t>ER (Engagement Rate)</w:t>
       </w:r>
     </w:p>
@@ -4559,6 +4573,7 @@
       </w:pPr>
       <w:r>
         <w:rPr>
+          <w:noProof/>
           <w:lang w:val="en-GB"/>
         </w:rPr>
         <w:drawing>
@@ -4655,6 +4670,7 @@
       </w:pPr>
       <w:r>
         <w:rPr>
+          <w:noProof/>
           <w:lang w:val="en-GB"/>
         </w:rPr>
         <w:drawing>
@@ -4771,6 +4787,7 @@
       </w:pPr>
       <w:r>
         <w:rPr>
+          <w:noProof/>
           <w:lang w:val="en-GB"/>
         </w:rPr>
         <w:drawing>
@@ -4853,6 +4870,7 @@
       </w:pPr>
       <w:r>
         <w:rPr>
+          <w:noProof/>
           <w:lang w:val="en-GB"/>
         </w:rPr>
         <w:drawing>
@@ -4907,6 +4925,7 @@
         <w:rPr>
           <w:lang w:val="en-GB"/>
         </w:rPr>
+        <w:lastRenderedPageBreak/>
         <w:t>Interpretation: This plot confirms a well-balanced and evenly spread score distribution, with no artificial outliers and a median at 50.</w:t>
       </w:r>
     </w:p>
@@ -4960,6 +4979,7 @@
         <w:rPr>
           <w:b/>
           <w:bCs/>
+          <w:noProof/>
           <w:lang w:val="en-GB"/>
         </w:rPr>
         <w:drawing>
@@ -5129,6 +5149,7 @@
           <w:bCs/>
           <w:lang w:val="en-GB"/>
         </w:rPr>
+        <w:lastRenderedPageBreak/>
         <w:t>Dashboard 1 – Funnel Performance Overview (Edwards LLC):</w:t>
       </w:r>
     </w:p>
@@ -5140,6 +5161,7 @@
       </w:pPr>
       <w:r>
         <w:rPr>
+          <w:noProof/>
           <w:lang w:val="en-GB"/>
         </w:rPr>
         <w:drawing>
@@ -5413,6 +5435,7 @@
           <w:bCs/>
           <w:lang w:val="en-GB"/>
         </w:rPr>
+        <w:lastRenderedPageBreak/>
         <w:t xml:space="preserve">Dashboard 2 – Campaign Details and Client Contact </w:t>
       </w:r>
       <w:r>
@@ -5433,10 +5456,10 @@
           <w:lang w:val="en-GB"/>
         </w:rPr>
         <w:drawing>
-          <wp:inline distT="0" distB="0" distL="0" distR="0" wp14:anchorId="76CCE4F2" wp14:editId="398707DD">
-            <wp:extent cx="5486400" cy="2723515"/>
-            <wp:effectExtent l="0" t="0" r="0" b="635"/>
-            <wp:docPr id="553597899" name="Picture 1" descr="A screenshot of a computer&#10;&#10;AI-generated content may be incorrect."/>
+          <wp:inline distT="0" distB="0" distL="0" distR="0" wp14:anchorId="0AE36B27" wp14:editId="5EE79D31">
+            <wp:extent cx="5486400" cy="2690495"/>
+            <wp:effectExtent l="0" t="0" r="0" b="0"/>
+            <wp:docPr id="1462443180" name="Picture 1" descr="A screenshot of a computer&#10;&#10;AI-generated content may be incorrect."/>
             <wp:cNvGraphicFramePr>
               <a:graphicFrameLocks xmlns:a="http://schemas.openxmlformats.org/drawingml/2006/main" noChangeAspect="1"/>
             </wp:cNvGraphicFramePr>
@@ -5444,7 +5467,7 @@
               <a:graphicData uri="http://schemas.openxmlformats.org/drawingml/2006/picture">
                 <pic:pic xmlns:pic="http://schemas.openxmlformats.org/drawingml/2006/picture">
                   <pic:nvPicPr>
-                    <pic:cNvPr id="553597899" name="Picture 1" descr="A screenshot of a computer&#10;&#10;AI-generated content may be incorrect."/>
+                    <pic:cNvPr id="1462443180" name="Picture 1" descr="A screenshot of a computer&#10;&#10;AI-generated content may be incorrect."/>
                     <pic:cNvPicPr/>
                   </pic:nvPicPr>
                   <pic:blipFill>
@@ -5456,7 +5479,7 @@
                   <pic:spPr>
                     <a:xfrm>
                       <a:off x="0" y="0"/>
-                      <a:ext cx="5486400" cy="2723515"/>
+                      <a:ext cx="5486400" cy="2690495"/>
                     </a:xfrm>
                     <a:prstGeom prst="rect">
                       <a:avLst/>
@@ -5640,6 +5663,7 @@
         <w:rPr>
           <w:lang w:val="en-GB"/>
         </w:rPr>
+        <w:lastRenderedPageBreak/>
         <w:t>Despite these limitations, the project provided a practical introduction to applying statistical and analytical methods:</w:t>
       </w:r>
     </w:p>
@@ -10737,6 +10761,7 @@
   <w:style w:type="character" w:default="1" w:styleId="DefaultParagraphFont">
     <w:name w:val="Default Paragraph Font"/>
     <w:uiPriority w:val="1"/>
+    <w:semiHidden/>
     <w:unhideWhenUsed/>
   </w:style>
   <w:style w:type="table" w:default="1" w:styleId="TableNormal">

</xml_diff>

<commit_message>
Update Dashboard & Notebook
</commit_message>
<xml_diff>
--- a/report/Marketing KPI Analysis – Project Documentation.docx
+++ b/report/Marketing KPI Analysis – Project Documentation.docx
@@ -5186,10 +5186,10 @@
           <w:lang w:val="en-GB"/>
         </w:rPr>
         <w:drawing>
-          <wp:inline distT="0" distB="0" distL="0" distR="0" wp14:anchorId="235C8BDB" wp14:editId="2512D7EA">
-            <wp:extent cx="5486400" cy="3060700"/>
-            <wp:effectExtent l="0" t="0" r="0" b="6350"/>
-            <wp:docPr id="869824905" name="Picture 1" descr="A screenshot of a computer&#10;&#10;AI-generated content may be incorrect."/>
+          <wp:inline distT="0" distB="0" distL="0" distR="0" wp14:anchorId="7861374D" wp14:editId="68085200">
+            <wp:extent cx="5486400" cy="3097530"/>
+            <wp:effectExtent l="0" t="0" r="0" b="7620"/>
+            <wp:docPr id="1694510560" name="Picture 1" descr="A screenshot of a computer&#10;&#10;AI-generated content may be incorrect."/>
             <wp:cNvGraphicFramePr>
               <a:graphicFrameLocks xmlns:a="http://schemas.openxmlformats.org/drawingml/2006/main" noChangeAspect="1"/>
             </wp:cNvGraphicFramePr>
@@ -5197,7 +5197,7 @@
               <a:graphicData uri="http://schemas.openxmlformats.org/drawingml/2006/picture">
                 <pic:pic xmlns:pic="http://schemas.openxmlformats.org/drawingml/2006/picture">
                   <pic:nvPicPr>
-                    <pic:cNvPr id="869824905" name="Picture 1" descr="A screenshot of a computer&#10;&#10;AI-generated content may be incorrect."/>
+                    <pic:cNvPr id="1694510560" name="Picture 1" descr="A screenshot of a computer&#10;&#10;AI-generated content may be incorrect."/>
                     <pic:cNvPicPr/>
                   </pic:nvPicPr>
                   <pic:blipFill>
@@ -5209,7 +5209,7 @@
                   <pic:spPr>
                     <a:xfrm>
                       <a:off x="0" y="0"/>
-                      <a:ext cx="5486400" cy="3060700"/>
+                      <a:ext cx="5486400" cy="3097530"/>
                     </a:xfrm>
                     <a:prstGeom prst="rect">
                       <a:avLst/>

</xml_diff>